<commit_message>
Using a single annotation.
</commit_message>
<xml_diff>
--- a/iOptional.docx
+++ b/iOptional.docx
@@ -12,6 +12,8 @@
           <w:color w:val="353535"/>
         </w:rPr>
       </w:pPr>
+      <w:bookmarkStart w:id="0" w:name="OLE_LINK26"/>
+      <w:bookmarkStart w:id="1" w:name="OLE_LINK27"/>
       <w:r>
         <w:rPr>
           <w:rFonts w:asciiTheme="majorHAnsi" w:hAnsiTheme="majorHAnsi" w:cstheme="majorHAnsi"/>
@@ -21,7 +23,7 @@
           <w:sz w:val="42"/>
           <w:szCs w:val="42"/>
         </w:rPr>
-        <w:t>iOptional: Performant O</w:t>
+        <w:t>Po</w:t>
       </w:r>
       <w:r>
         <w:rPr>
@@ -32,7 +34,7 @@
           <w:sz w:val="42"/>
           <w:szCs w:val="42"/>
         </w:rPr>
-        <w:t xml:space="preserve">ptional </w:t>
+        <w:t xml:space="preserve">ptional: Performant </w:t>
       </w:r>
       <w:r>
         <w:rPr>
@@ -43,7 +45,7 @@
           <w:sz w:val="42"/>
           <w:szCs w:val="42"/>
         </w:rPr>
-        <w:t xml:space="preserve">Interface </w:t>
+        <w:t xml:space="preserve">Polymorphic </w:t>
       </w:r>
       <w:r>
         <w:rPr>
@@ -54,7 +56,7 @@
           <w:sz w:val="42"/>
           <w:szCs w:val="42"/>
         </w:rPr>
-        <w:t xml:space="preserve">Specification </w:t>
+        <w:t>O</w:t>
       </w:r>
       <w:r>
         <w:rPr>
@@ -65,7 +67,7 @@
           <w:sz w:val="42"/>
           <w:szCs w:val="42"/>
         </w:rPr>
-        <w:t xml:space="preserve">and </w:t>
+        <w:t>ptional</w:t>
       </w:r>
       <w:r>
         <w:rPr>
@@ -76,7 +78,7 @@
           <w:sz w:val="42"/>
           <w:szCs w:val="42"/>
         </w:rPr>
-        <w:t xml:space="preserve">Autogenerated </w:t>
+        <w:t xml:space="preserve"> </w:t>
       </w:r>
       <w:r>
         <w:rPr>
@@ -87,7 +89,7 @@
           <w:sz w:val="42"/>
           <w:szCs w:val="42"/>
         </w:rPr>
-        <w:t>Null Object</w:t>
+        <w:t xml:space="preserve">Specification and </w:t>
       </w:r>
       <w:r>
         <w:rPr>
@@ -98,7 +100,7 @@
           <w:sz w:val="42"/>
           <w:szCs w:val="42"/>
         </w:rPr>
-        <w:t xml:space="preserve"> Extension</w:t>
+        <w:t>Auto-g</w:t>
       </w:r>
       <w:r>
         <w:rPr>
@@ -109,6 +111,17 @@
           <w:sz w:val="42"/>
           <w:szCs w:val="42"/>
         </w:rPr>
+        <w:t>eneration Tool</w:t>
+      </w:r>
+      <w:r>
+        <w:rPr>
+          <w:rFonts w:asciiTheme="majorHAnsi" w:hAnsiTheme="majorHAnsi" w:cstheme="majorHAnsi"/>
+          <w:b/>
+          <w:bCs/>
+          <w:color w:val="353535"/>
+          <w:sz w:val="42"/>
+          <w:szCs w:val="42"/>
+        </w:rPr>
         <w:t>.</w:t>
       </w:r>
     </w:p>
@@ -176,7 +189,7 @@
           <w:rFonts w:asciiTheme="majorHAnsi" w:eastAsia="Times New Roman" w:hAnsiTheme="majorHAnsi" w:cstheme="majorHAnsi"/>
           <w:color w:val="000000"/>
         </w:rPr>
-        <w:t>Many</w:t>
+        <w:t>Most</w:t>
       </w:r>
       <w:r>
         <w:rPr>
@@ -234,7 +247,21 @@
           <w:rFonts w:asciiTheme="majorHAnsi" w:eastAsia="Times New Roman" w:hAnsiTheme="majorHAnsi" w:cstheme="majorHAnsi"/>
           <w:color w:val="000000"/>
         </w:rPr>
-        <w:t xml:space="preserve"> top the list of errors in production environments. They</w:t>
+        <w:t xml:space="preserve"> top the list of </w:t>
+      </w:r>
+      <w:r>
+        <w:rPr>
+          <w:rFonts w:asciiTheme="majorHAnsi" w:eastAsia="Times New Roman" w:hAnsiTheme="majorHAnsi" w:cstheme="majorHAnsi"/>
+          <w:color w:val="000000"/>
+        </w:rPr>
+        <w:t>bugs</w:t>
+      </w:r>
+      <w:r>
+        <w:rPr>
+          <w:rFonts w:asciiTheme="majorHAnsi" w:eastAsia="Times New Roman" w:hAnsiTheme="majorHAnsi" w:cstheme="majorHAnsi"/>
+          <w:color w:val="000000"/>
+        </w:rPr>
+        <w:t xml:space="preserve"> in production environments. They</w:t>
       </w:r>
       <w:r>
         <w:rPr>
@@ -264,7 +291,7 @@
           <w:iCs/>
           <w:color w:val="000000"/>
         </w:rPr>
-        <w:t>iOptional</w:t>
+        <w:t>Poptional</w:t>
       </w:r>
       <w:r>
         <w:rPr>
@@ -278,28 +305,35 @@
           <w:rFonts w:asciiTheme="majorHAnsi" w:eastAsia="Times New Roman" w:hAnsiTheme="majorHAnsi" w:cstheme="majorHAnsi"/>
           <w:color w:val="000000"/>
         </w:rPr>
-        <w:t xml:space="preserve"> solution based o</w:t>
-      </w:r>
-      <w:r>
-        <w:rPr>
-          <w:rFonts w:asciiTheme="majorHAnsi" w:eastAsia="Times New Roman" w:hAnsiTheme="majorHAnsi" w:cstheme="majorHAnsi"/>
-          <w:color w:val="000000"/>
-        </w:rPr>
-        <w:t xml:space="preserve">n </w:t>
-      </w:r>
-      <w:r>
-        <w:rPr>
-          <w:rFonts w:asciiTheme="majorHAnsi" w:eastAsia="Times New Roman" w:hAnsiTheme="majorHAnsi" w:cstheme="majorHAnsi"/>
-          <w:color w:val="000000"/>
-        </w:rPr>
-        <w:t xml:space="preserve">an </w:t>
-      </w:r>
-      <w:r>
-        <w:rPr>
-          <w:rFonts w:asciiTheme="majorHAnsi" w:eastAsia="Times New Roman" w:hAnsiTheme="majorHAnsi" w:cstheme="majorHAnsi"/>
-          <w:color w:val="000000"/>
-        </w:rPr>
-        <w:t xml:space="preserve">optional interface </w:t>
+        <w:t xml:space="preserve"> solution </w:t>
+      </w:r>
+      <w:r>
+        <w:rPr>
+          <w:rFonts w:asciiTheme="majorHAnsi" w:eastAsia="Times New Roman" w:hAnsiTheme="majorHAnsi" w:cstheme="majorHAnsi"/>
+          <w:color w:val="000000"/>
+        </w:rPr>
+        <w:t>proposing a simple</w:t>
+      </w:r>
+      <w:r>
+        <w:rPr>
+          <w:rFonts w:asciiTheme="majorHAnsi" w:eastAsia="Times New Roman" w:hAnsiTheme="majorHAnsi" w:cstheme="majorHAnsi"/>
+          <w:color w:val="000000"/>
+        </w:rPr>
+        <w:t xml:space="preserve"> </w:t>
+      </w:r>
+      <w:r>
+        <w:rPr>
+          <w:rFonts w:asciiTheme="majorHAnsi" w:eastAsia="Times New Roman" w:hAnsiTheme="majorHAnsi" w:cstheme="majorHAnsi"/>
+          <w:color w:val="000000"/>
+        </w:rPr>
+        <w:t xml:space="preserve">polymorphic </w:t>
+      </w:r>
+      <w:r>
+        <w:rPr>
+          <w:rFonts w:asciiTheme="majorHAnsi" w:eastAsia="Times New Roman" w:hAnsiTheme="majorHAnsi" w:cstheme="majorHAnsi"/>
+          <w:color w:val="000000"/>
+        </w:rPr>
+        <w:t xml:space="preserve">optional </w:t>
       </w:r>
       <w:r>
         <w:rPr>
@@ -341,6 +375,13 @@
           <w:rFonts w:asciiTheme="majorHAnsi" w:eastAsia="Times New Roman" w:hAnsiTheme="majorHAnsi" w:cstheme="majorHAnsi"/>
           <w:color w:val="000000"/>
         </w:rPr>
+        <w:t>ming tool</w:t>
+      </w:r>
+      <w:r>
+        <w:rPr>
+          <w:rFonts w:asciiTheme="majorHAnsi" w:eastAsia="Times New Roman" w:hAnsiTheme="majorHAnsi" w:cstheme="majorHAnsi"/>
+          <w:color w:val="000000"/>
+        </w:rPr>
         <w:t xml:space="preserve"> to </w:t>
       </w:r>
       <w:r>
@@ -355,7 +396,14 @@
           <w:rFonts w:asciiTheme="majorHAnsi" w:eastAsia="Times New Roman" w:hAnsiTheme="majorHAnsi" w:cstheme="majorHAnsi"/>
           <w:color w:val="000000"/>
         </w:rPr>
-        <w:t>handle null pointer dereferences</w:t>
+        <w:t>prevent</w:t>
+      </w:r>
+      <w:r>
+        <w:rPr>
+          <w:rFonts w:asciiTheme="majorHAnsi" w:eastAsia="Times New Roman" w:hAnsiTheme="majorHAnsi" w:cstheme="majorHAnsi"/>
+          <w:color w:val="000000"/>
+        </w:rPr>
+        <w:t xml:space="preserve"> null pointer dereferences</w:t>
       </w:r>
       <w:r>
         <w:rPr>
@@ -369,6 +417,277 @@
           <w:rFonts w:asciiTheme="majorHAnsi" w:eastAsia="Times New Roman" w:hAnsiTheme="majorHAnsi" w:cstheme="majorHAnsi"/>
           <w:color w:val="000000"/>
         </w:rPr>
+        <w:t xml:space="preserve">. </w:t>
+      </w:r>
+      <w:r>
+        <w:rPr>
+          <w:rFonts w:asciiTheme="majorHAnsi" w:eastAsia="Times New Roman" w:hAnsiTheme="majorHAnsi" w:cstheme="majorHAnsi"/>
+          <w:color w:val="000000"/>
+        </w:rPr>
+        <w:t>Leveraging</w:t>
+      </w:r>
+      <w:r>
+        <w:rPr>
+          <w:rFonts w:asciiTheme="majorHAnsi" w:eastAsia="Times New Roman" w:hAnsiTheme="majorHAnsi" w:cstheme="majorHAnsi"/>
+          <w:color w:val="000000"/>
+        </w:rPr>
+        <w:t xml:space="preserve"> </w:t>
+      </w:r>
+      <w:r>
+        <w:rPr>
+          <w:rFonts w:asciiTheme="majorHAnsi" w:eastAsia="Times New Roman" w:hAnsiTheme="majorHAnsi" w:cstheme="majorHAnsi"/>
+          <w:color w:val="000000"/>
+        </w:rPr>
+        <w:t>S</w:t>
+      </w:r>
+      <w:r>
+        <w:rPr>
+          <w:rFonts w:asciiTheme="majorHAnsi" w:eastAsia="Times New Roman" w:hAnsiTheme="majorHAnsi" w:cstheme="majorHAnsi"/>
+          <w:color w:val="000000"/>
+        </w:rPr>
+        <w:t>poon</w:t>
+      </w:r>
+      <w:r>
+        <w:rPr>
+          <w:rFonts w:asciiTheme="majorHAnsi" w:eastAsia="Times New Roman" w:hAnsiTheme="majorHAnsi" w:cstheme="majorHAnsi"/>
+          <w:color w:val="000000"/>
+        </w:rPr>
+        <w:t xml:space="preserve">, </w:t>
+      </w:r>
+      <w:r>
+        <w:rPr>
+          <w:rFonts w:asciiTheme="majorHAnsi" w:eastAsia="Times New Roman" w:hAnsiTheme="majorHAnsi" w:cstheme="majorHAnsi"/>
+          <w:color w:val="000000"/>
+        </w:rPr>
+        <w:t xml:space="preserve">a well-known open-source </w:t>
+      </w:r>
+      <w:r>
+        <w:rPr>
+          <w:rFonts w:asciiTheme="majorHAnsi" w:eastAsia="Times New Roman" w:hAnsiTheme="majorHAnsi" w:cstheme="majorHAnsi"/>
+          <w:color w:val="000000"/>
+        </w:rPr>
+        <w:t xml:space="preserve">Java </w:t>
+      </w:r>
+      <w:r>
+        <w:rPr>
+          <w:rFonts w:asciiTheme="majorHAnsi" w:eastAsia="Times New Roman" w:hAnsiTheme="majorHAnsi" w:cstheme="majorHAnsi"/>
+          <w:color w:val="000000"/>
+        </w:rPr>
+        <w:t>code</w:t>
+      </w:r>
+      <w:r>
+        <w:rPr>
+          <w:rFonts w:asciiTheme="majorHAnsi" w:eastAsia="Times New Roman" w:hAnsiTheme="majorHAnsi" w:cstheme="majorHAnsi"/>
+          <w:color w:val="000000"/>
+        </w:rPr>
+        <w:t>-</w:t>
+      </w:r>
+      <w:r>
+        <w:rPr>
+          <w:rFonts w:asciiTheme="majorHAnsi" w:eastAsia="Times New Roman" w:hAnsiTheme="majorHAnsi" w:cstheme="majorHAnsi"/>
+          <w:color w:val="000000"/>
+        </w:rPr>
+        <w:t xml:space="preserve">generation </w:t>
+      </w:r>
+      <w:r>
+        <w:rPr>
+          <w:rFonts w:asciiTheme="majorHAnsi" w:eastAsia="Times New Roman" w:hAnsiTheme="majorHAnsi" w:cstheme="majorHAnsi"/>
+          <w:color w:val="000000"/>
+        </w:rPr>
+        <w:t xml:space="preserve">and transformation </w:t>
+      </w:r>
+      <w:r>
+        <w:rPr>
+          <w:rFonts w:asciiTheme="majorHAnsi" w:eastAsia="Times New Roman" w:hAnsiTheme="majorHAnsi" w:cstheme="majorHAnsi"/>
+          <w:color w:val="000000"/>
+        </w:rPr>
+        <w:t>tool</w:t>
+      </w:r>
+      <w:r>
+        <w:rPr>
+          <w:rFonts w:asciiTheme="majorHAnsi" w:eastAsia="Times New Roman" w:hAnsiTheme="majorHAnsi" w:cstheme="majorHAnsi"/>
+          <w:color w:val="000000"/>
+        </w:rPr>
+        <w:t>, w</w:t>
+      </w:r>
+      <w:r>
+        <w:rPr>
+          <w:rFonts w:asciiTheme="majorHAnsi" w:eastAsia="Times New Roman" w:hAnsiTheme="majorHAnsi" w:cstheme="majorHAnsi"/>
+          <w:color w:val="000000"/>
+        </w:rPr>
+        <w:t xml:space="preserve">e </w:t>
+      </w:r>
+      <w:r>
+        <w:rPr>
+          <w:rFonts w:asciiTheme="majorHAnsi" w:eastAsia="Times New Roman" w:hAnsiTheme="majorHAnsi" w:cstheme="majorHAnsi"/>
+          <w:color w:val="000000"/>
+        </w:rPr>
+        <w:t xml:space="preserve">show that </w:t>
+      </w:r>
+      <w:r>
+        <w:rPr>
+          <w:rFonts w:asciiTheme="majorHAnsi" w:eastAsia="Times New Roman" w:hAnsiTheme="majorHAnsi" w:cstheme="majorHAnsi"/>
+          <w:color w:val="000000"/>
+        </w:rPr>
+        <w:t xml:space="preserve">our Java implementation of </w:t>
+      </w:r>
+      <w:r>
+        <w:rPr>
+          <w:rFonts w:asciiTheme="majorHAnsi" w:eastAsia="Times New Roman" w:hAnsiTheme="majorHAnsi" w:cstheme="majorHAnsi"/>
+          <w:i/>
+          <w:iCs/>
+          <w:color w:val="000000"/>
+        </w:rPr>
+        <w:t>Poptional</w:t>
+      </w:r>
+      <w:r>
+        <w:rPr>
+          <w:rFonts w:asciiTheme="majorHAnsi" w:eastAsia="Times New Roman" w:hAnsiTheme="majorHAnsi" w:cstheme="majorHAnsi"/>
+          <w:color w:val="000000"/>
+        </w:rPr>
+        <w:t xml:space="preserve"> </w:t>
+      </w:r>
+      <w:r>
+        <w:rPr>
+          <w:rFonts w:asciiTheme="majorHAnsi" w:eastAsia="Times New Roman" w:hAnsiTheme="majorHAnsi" w:cstheme="majorHAnsi"/>
+          <w:color w:val="000000"/>
+        </w:rPr>
+        <w:t xml:space="preserve">performs </w:t>
+      </w:r>
+      <w:r>
+        <w:rPr>
+          <w:rFonts w:asciiTheme="majorHAnsi" w:eastAsia="Times New Roman" w:hAnsiTheme="majorHAnsi" w:cstheme="majorHAnsi"/>
+          <w:color w:val="000000"/>
+        </w:rPr>
+        <w:t xml:space="preserve">X times faster than </w:t>
+      </w:r>
+      <w:r>
+        <w:rPr>
+          <w:rFonts w:asciiTheme="majorHAnsi" w:eastAsia="Times New Roman" w:hAnsiTheme="majorHAnsi" w:cstheme="majorHAnsi"/>
+          <w:color w:val="000000"/>
+        </w:rPr>
+        <w:t>the existing</w:t>
+      </w:r>
+      <w:r>
+        <w:rPr>
+          <w:rFonts w:asciiTheme="majorHAnsi" w:eastAsia="Times New Roman" w:hAnsiTheme="majorHAnsi" w:cstheme="majorHAnsi"/>
+          <w:color w:val="000000"/>
+        </w:rPr>
+        <w:t xml:space="preserve"> Java</w:t>
+      </w:r>
+      <w:r>
+        <w:rPr>
+          <w:rFonts w:asciiTheme="majorHAnsi" w:eastAsia="Times New Roman" w:hAnsiTheme="majorHAnsi" w:cstheme="majorHAnsi"/>
+          <w:color w:val="000000"/>
+        </w:rPr>
+        <w:t xml:space="preserve"> </w:t>
+      </w:r>
+      <w:r>
+        <w:rPr>
+          <w:rFonts w:asciiTheme="majorHAnsi" w:eastAsia="Times New Roman" w:hAnsiTheme="majorHAnsi" w:cstheme="majorHAnsi"/>
+          <w:i/>
+          <w:iCs/>
+          <w:color w:val="000000"/>
+        </w:rPr>
+        <w:t>Optional</w:t>
+      </w:r>
+      <w:r>
+        <w:rPr>
+          <w:rFonts w:asciiTheme="majorHAnsi" w:eastAsia="Times New Roman" w:hAnsiTheme="majorHAnsi" w:cstheme="majorHAnsi"/>
+          <w:color w:val="000000"/>
+        </w:rPr>
+        <w:t xml:space="preserve"> </w:t>
+      </w:r>
+      <w:r>
+        <w:rPr>
+          <w:rFonts w:asciiTheme="majorHAnsi" w:eastAsia="Times New Roman" w:hAnsiTheme="majorHAnsi" w:cstheme="majorHAnsi"/>
+          <w:color w:val="000000"/>
+        </w:rPr>
+        <w:t>model</w:t>
+      </w:r>
+      <w:r>
+        <w:rPr>
+          <w:rFonts w:asciiTheme="majorHAnsi" w:eastAsia="Times New Roman" w:hAnsiTheme="majorHAnsi" w:cstheme="majorHAnsi"/>
+          <w:color w:val="000000"/>
+        </w:rPr>
+        <w:t>, consumes no</w:t>
+      </w:r>
+      <w:r>
+        <w:rPr>
+          <w:rFonts w:asciiTheme="majorHAnsi" w:eastAsia="Times New Roman" w:hAnsiTheme="majorHAnsi" w:cstheme="majorHAnsi"/>
+          <w:color w:val="000000"/>
+        </w:rPr>
+        <w:t xml:space="preserve"> </w:t>
+      </w:r>
+      <w:r>
+        <w:rPr>
+          <w:rFonts w:asciiTheme="majorHAnsi" w:eastAsia="Times New Roman" w:hAnsiTheme="majorHAnsi" w:cstheme="majorHAnsi"/>
+          <w:color w:val="000000"/>
+        </w:rPr>
+        <w:t xml:space="preserve">additional </w:t>
+      </w:r>
+      <w:r>
+        <w:rPr>
+          <w:rFonts w:asciiTheme="majorHAnsi" w:eastAsia="Times New Roman" w:hAnsiTheme="majorHAnsi" w:cstheme="majorHAnsi"/>
+          <w:color w:val="000000"/>
+        </w:rPr>
+        <w:t>memory</w:t>
+      </w:r>
+      <w:r>
+        <w:rPr>
+          <w:rFonts w:asciiTheme="majorHAnsi" w:eastAsia="Times New Roman" w:hAnsiTheme="majorHAnsi" w:cstheme="majorHAnsi"/>
+          <w:color w:val="000000"/>
+        </w:rPr>
+        <w:t xml:space="preserve"> and </w:t>
+      </w:r>
+      <w:bookmarkStart w:id="2" w:name="OLE_LINK5"/>
+      <w:bookmarkStart w:id="3" w:name="OLE_LINK6"/>
+      <w:bookmarkStart w:id="4" w:name="OLE_LINK7"/>
+      <w:r>
+        <w:rPr>
+          <w:rFonts w:asciiTheme="majorHAnsi" w:eastAsia="Times New Roman" w:hAnsiTheme="majorHAnsi" w:cstheme="majorHAnsi"/>
+          <w:color w:val="000000"/>
+        </w:rPr>
+        <w:t>preserves the exact syntax of</w:t>
+      </w:r>
+      <w:r>
+        <w:rPr>
+          <w:rFonts w:asciiTheme="majorHAnsi" w:eastAsia="Times New Roman" w:hAnsiTheme="majorHAnsi" w:cstheme="majorHAnsi"/>
+          <w:color w:val="000000"/>
+        </w:rPr>
+        <w:t xml:space="preserve"> </w:t>
+      </w:r>
+      <w:bookmarkEnd w:id="2"/>
+      <w:bookmarkEnd w:id="3"/>
+      <w:bookmarkEnd w:id="4"/>
+      <w:r>
+        <w:rPr>
+          <w:rFonts w:asciiTheme="majorHAnsi" w:eastAsia="Times New Roman" w:hAnsiTheme="majorHAnsi" w:cstheme="majorHAnsi"/>
+          <w:color w:val="000000"/>
+        </w:rPr>
+        <w:t xml:space="preserve">the </w:t>
+      </w:r>
+      <w:r>
+        <w:rPr>
+          <w:rFonts w:asciiTheme="majorHAnsi" w:eastAsia="Times New Roman" w:hAnsiTheme="majorHAnsi" w:cstheme="majorHAnsi"/>
+          <w:i/>
+          <w:iCs/>
+          <w:color w:val="000000"/>
+        </w:rPr>
+        <w:t>Optional</w:t>
+      </w:r>
+      <w:r>
+        <w:rPr>
+          <w:rFonts w:asciiTheme="majorHAnsi" w:eastAsia="Times New Roman" w:hAnsiTheme="majorHAnsi" w:cstheme="majorHAnsi"/>
+          <w:color w:val="000000"/>
+        </w:rPr>
+        <w:t xml:space="preserve"> model</w:t>
+      </w:r>
+      <w:r>
+        <w:rPr>
+          <w:rFonts w:asciiTheme="majorHAnsi" w:eastAsia="Times New Roman" w:hAnsiTheme="majorHAnsi" w:cstheme="majorHAnsi"/>
+          <w:color w:val="000000"/>
+        </w:rPr>
         <w:t>.</w:t>
       </w:r>
       <w:r>
@@ -376,6 +695,20 @@
           <w:rFonts w:asciiTheme="majorHAnsi" w:eastAsia="Times New Roman" w:hAnsiTheme="majorHAnsi" w:cstheme="majorHAnsi"/>
           <w:color w:val="000000"/>
         </w:rPr>
+        <w:t xml:space="preserve"> We finally </w:t>
+      </w:r>
+      <w:r>
+        <w:rPr>
+          <w:rFonts w:asciiTheme="majorHAnsi" w:eastAsia="Times New Roman" w:hAnsiTheme="majorHAnsi" w:cstheme="majorHAnsi"/>
+          <w:color w:val="000000"/>
+        </w:rPr>
+        <w:t>provide</w:t>
+      </w:r>
+      <w:r>
+        <w:rPr>
+          <w:rFonts w:asciiTheme="majorHAnsi" w:eastAsia="Times New Roman" w:hAnsiTheme="majorHAnsi" w:cstheme="majorHAnsi"/>
+          <w:color w:val="000000"/>
+        </w:rPr>
         <w:t xml:space="preserve"> </w:t>
       </w:r>
       <w:r>
@@ -383,170 +716,7 @@
           <w:rFonts w:asciiTheme="majorHAnsi" w:eastAsia="Times New Roman" w:hAnsiTheme="majorHAnsi" w:cstheme="majorHAnsi"/>
           <w:color w:val="000000"/>
         </w:rPr>
-        <w:t>Additionally, w</w:t>
-      </w:r>
-      <w:r>
-        <w:rPr>
-          <w:rFonts w:asciiTheme="majorHAnsi" w:eastAsia="Times New Roman" w:hAnsiTheme="majorHAnsi" w:cstheme="majorHAnsi"/>
-          <w:color w:val="000000"/>
-        </w:rPr>
-        <w:t xml:space="preserve">e extend </w:t>
-      </w:r>
-      <w:r>
-        <w:rPr>
-          <w:rFonts w:asciiTheme="majorHAnsi" w:eastAsia="Times New Roman" w:hAnsiTheme="majorHAnsi" w:cstheme="majorHAnsi"/>
-          <w:color w:val="000000"/>
-        </w:rPr>
-        <w:t xml:space="preserve">our </w:t>
-      </w:r>
-      <w:r>
-        <w:rPr>
-          <w:rFonts w:asciiTheme="majorHAnsi" w:eastAsia="Times New Roman" w:hAnsiTheme="majorHAnsi" w:cstheme="majorHAnsi"/>
-          <w:color w:val="000000"/>
-        </w:rPr>
-        <w:t>specification</w:t>
-      </w:r>
-      <w:r>
-        <w:rPr>
-          <w:rFonts w:asciiTheme="majorHAnsi" w:eastAsia="Times New Roman" w:hAnsiTheme="majorHAnsi" w:cstheme="majorHAnsi"/>
-          <w:color w:val="000000"/>
-        </w:rPr>
-        <w:t xml:space="preserve"> to </w:t>
-      </w:r>
-      <w:r>
-        <w:rPr>
-          <w:rFonts w:asciiTheme="majorHAnsi" w:eastAsia="Times New Roman" w:hAnsiTheme="majorHAnsi" w:cstheme="majorHAnsi"/>
-          <w:color w:val="000000"/>
-        </w:rPr>
-        <w:t>auto</w:t>
-      </w:r>
-      <w:r>
-        <w:rPr>
-          <w:rFonts w:asciiTheme="majorHAnsi" w:eastAsia="Times New Roman" w:hAnsiTheme="majorHAnsi" w:cstheme="majorHAnsi"/>
-          <w:color w:val="000000"/>
-        </w:rPr>
-        <w:t xml:space="preserve">generate </w:t>
-      </w:r>
-      <w:r>
-        <w:rPr>
-          <w:rFonts w:asciiTheme="majorHAnsi" w:eastAsia="Times New Roman" w:hAnsiTheme="majorHAnsi" w:cstheme="majorHAnsi"/>
-          <w:color w:val="000000"/>
-        </w:rPr>
-        <w:t xml:space="preserve">the </w:t>
-      </w:r>
-      <w:r>
-        <w:rPr>
-          <w:rFonts w:asciiTheme="majorHAnsi" w:eastAsia="Times New Roman" w:hAnsiTheme="majorHAnsi" w:cstheme="majorHAnsi"/>
-          <w:color w:val="000000"/>
-        </w:rPr>
-        <w:t xml:space="preserve">Null Object. </w:t>
-      </w:r>
-      <w:r>
-        <w:rPr>
-          <w:rFonts w:asciiTheme="majorHAnsi" w:eastAsia="Times New Roman" w:hAnsiTheme="majorHAnsi" w:cstheme="majorHAnsi"/>
-          <w:color w:val="000000"/>
-        </w:rPr>
-        <w:t>Implement</w:t>
-      </w:r>
-      <w:r>
-        <w:rPr>
-          <w:rFonts w:asciiTheme="majorHAnsi" w:eastAsia="Times New Roman" w:hAnsiTheme="majorHAnsi" w:cstheme="majorHAnsi"/>
-          <w:color w:val="000000"/>
-        </w:rPr>
-        <w:t xml:space="preserve">ing </w:t>
-      </w:r>
-      <w:r>
-        <w:rPr>
-          <w:rFonts w:asciiTheme="majorHAnsi" w:eastAsia="Times New Roman" w:hAnsiTheme="majorHAnsi" w:cstheme="majorHAnsi"/>
-          <w:color w:val="000000"/>
-        </w:rPr>
-        <w:t>our</w:t>
-      </w:r>
-      <w:r>
-        <w:rPr>
-          <w:rFonts w:asciiTheme="majorHAnsi" w:eastAsia="Times New Roman" w:hAnsiTheme="majorHAnsi" w:cstheme="majorHAnsi"/>
-          <w:color w:val="000000"/>
-        </w:rPr>
-        <w:t xml:space="preserve"> specification</w:t>
-      </w:r>
-      <w:r>
-        <w:rPr>
-          <w:rFonts w:asciiTheme="majorHAnsi" w:eastAsia="Times New Roman" w:hAnsiTheme="majorHAnsi" w:cstheme="majorHAnsi"/>
-          <w:color w:val="000000"/>
-        </w:rPr>
-        <w:t xml:space="preserve"> in </w:t>
-      </w:r>
-      <w:r>
-        <w:rPr>
-          <w:rFonts w:asciiTheme="majorHAnsi" w:eastAsia="Times New Roman" w:hAnsiTheme="majorHAnsi" w:cstheme="majorHAnsi"/>
-          <w:color w:val="000000"/>
-        </w:rPr>
-        <w:t xml:space="preserve">Lombok, </w:t>
-      </w:r>
-      <w:r>
-        <w:rPr>
-          <w:rFonts w:asciiTheme="majorHAnsi" w:eastAsia="Times New Roman" w:hAnsiTheme="majorHAnsi" w:cstheme="majorHAnsi"/>
-          <w:color w:val="000000"/>
-        </w:rPr>
-        <w:t>a well-known open-source code</w:t>
-      </w:r>
-      <w:r>
-        <w:rPr>
-          <w:rFonts w:asciiTheme="majorHAnsi" w:eastAsia="Times New Roman" w:hAnsiTheme="majorHAnsi" w:cstheme="majorHAnsi"/>
-          <w:color w:val="000000"/>
-        </w:rPr>
-        <w:t>-</w:t>
-      </w:r>
-      <w:r>
-        <w:rPr>
-          <w:rFonts w:asciiTheme="majorHAnsi" w:eastAsia="Times New Roman" w:hAnsiTheme="majorHAnsi" w:cstheme="majorHAnsi"/>
-          <w:color w:val="000000"/>
-        </w:rPr>
-        <w:t xml:space="preserve">generation </w:t>
-      </w:r>
-      <w:r>
-        <w:rPr>
-          <w:rFonts w:asciiTheme="majorHAnsi" w:eastAsia="Times New Roman" w:hAnsiTheme="majorHAnsi" w:cstheme="majorHAnsi"/>
-          <w:color w:val="000000"/>
-        </w:rPr>
-        <w:t>Java</w:t>
-      </w:r>
-      <w:r>
-        <w:rPr>
-          <w:rFonts w:asciiTheme="majorHAnsi" w:eastAsia="Times New Roman" w:hAnsiTheme="majorHAnsi" w:cstheme="majorHAnsi"/>
-          <w:color w:val="000000"/>
-        </w:rPr>
-        <w:t xml:space="preserve"> tool</w:t>
-      </w:r>
-      <w:r>
-        <w:rPr>
-          <w:rFonts w:asciiTheme="majorHAnsi" w:eastAsia="Times New Roman" w:hAnsiTheme="majorHAnsi" w:cstheme="majorHAnsi"/>
-          <w:color w:val="000000"/>
-        </w:rPr>
-        <w:t>, w</w:t>
-      </w:r>
-      <w:r>
-        <w:rPr>
-          <w:rFonts w:asciiTheme="majorHAnsi" w:eastAsia="Times New Roman" w:hAnsiTheme="majorHAnsi" w:cstheme="majorHAnsi"/>
-          <w:color w:val="000000"/>
-        </w:rPr>
-        <w:t xml:space="preserve">e </w:t>
-      </w:r>
-      <w:r>
-        <w:rPr>
-          <w:rFonts w:asciiTheme="majorHAnsi" w:eastAsia="Times New Roman" w:hAnsiTheme="majorHAnsi" w:cstheme="majorHAnsi"/>
-          <w:color w:val="000000"/>
-        </w:rPr>
-        <w:t xml:space="preserve">show that </w:t>
-      </w:r>
-      <w:r>
-        <w:rPr>
-          <w:rFonts w:asciiTheme="majorHAnsi" w:eastAsia="Times New Roman" w:hAnsiTheme="majorHAnsi" w:cstheme="majorHAnsi"/>
-          <w:i/>
-          <w:iCs/>
-          <w:color w:val="000000"/>
-        </w:rPr>
-        <w:t>iOptional</w:t>
+        <w:t>recommendations</w:t>
       </w:r>
       <w:r>
         <w:rPr>
@@ -560,166 +730,27 @@
           <w:rFonts w:asciiTheme="majorHAnsi" w:eastAsia="Times New Roman" w:hAnsiTheme="majorHAnsi" w:cstheme="majorHAnsi"/>
           <w:color w:val="000000"/>
         </w:rPr>
-        <w:t xml:space="preserve">performs </w:t>
-      </w:r>
-      <w:r>
-        <w:rPr>
-          <w:rFonts w:asciiTheme="majorHAnsi" w:eastAsia="Times New Roman" w:hAnsiTheme="majorHAnsi" w:cstheme="majorHAnsi"/>
-          <w:color w:val="000000"/>
-        </w:rPr>
-        <w:t xml:space="preserve">X times faster than </w:t>
-      </w:r>
-      <w:r>
-        <w:rPr>
-          <w:rFonts w:asciiTheme="majorHAnsi" w:eastAsia="Times New Roman" w:hAnsiTheme="majorHAnsi" w:cstheme="majorHAnsi"/>
-          <w:color w:val="000000"/>
-        </w:rPr>
-        <w:t>the existing</w:t>
-      </w:r>
-      <w:r>
-        <w:rPr>
-          <w:rFonts w:asciiTheme="majorHAnsi" w:eastAsia="Times New Roman" w:hAnsiTheme="majorHAnsi" w:cstheme="majorHAnsi"/>
-          <w:color w:val="000000"/>
-        </w:rPr>
-        <w:t xml:space="preserve"> Java</w:t>
-      </w:r>
-      <w:r>
-        <w:rPr>
-          <w:rFonts w:asciiTheme="majorHAnsi" w:eastAsia="Times New Roman" w:hAnsiTheme="majorHAnsi" w:cstheme="majorHAnsi"/>
-          <w:color w:val="000000"/>
-        </w:rPr>
-        <w:t xml:space="preserve"> </w:t>
-      </w:r>
-      <w:r>
-        <w:rPr>
-          <w:rFonts w:asciiTheme="majorHAnsi" w:eastAsia="Times New Roman" w:hAnsiTheme="majorHAnsi" w:cstheme="majorHAnsi"/>
-          <w:i/>
-          <w:iCs/>
-          <w:color w:val="000000"/>
-        </w:rPr>
-        <w:t>Optional</w:t>
-      </w:r>
-      <w:r>
-        <w:rPr>
-          <w:rFonts w:asciiTheme="majorHAnsi" w:eastAsia="Times New Roman" w:hAnsiTheme="majorHAnsi" w:cstheme="majorHAnsi"/>
-          <w:color w:val="000000"/>
-        </w:rPr>
-        <w:t xml:space="preserve"> </w:t>
-      </w:r>
-      <w:r>
-        <w:rPr>
-          <w:rFonts w:asciiTheme="majorHAnsi" w:eastAsia="Times New Roman" w:hAnsiTheme="majorHAnsi" w:cstheme="majorHAnsi"/>
-          <w:color w:val="000000"/>
-        </w:rPr>
-        <w:t>model</w:t>
-      </w:r>
-      <w:r>
-        <w:rPr>
-          <w:rFonts w:asciiTheme="majorHAnsi" w:eastAsia="Times New Roman" w:hAnsiTheme="majorHAnsi" w:cstheme="majorHAnsi"/>
-          <w:color w:val="000000"/>
-        </w:rPr>
-        <w:t>, consumes no</w:t>
-      </w:r>
-      <w:r>
-        <w:rPr>
-          <w:rFonts w:asciiTheme="majorHAnsi" w:eastAsia="Times New Roman" w:hAnsiTheme="majorHAnsi" w:cstheme="majorHAnsi"/>
-          <w:color w:val="000000"/>
-        </w:rPr>
-        <w:t xml:space="preserve"> </w:t>
-      </w:r>
-      <w:r>
-        <w:rPr>
-          <w:rFonts w:asciiTheme="majorHAnsi" w:eastAsia="Times New Roman" w:hAnsiTheme="majorHAnsi" w:cstheme="majorHAnsi"/>
-          <w:color w:val="000000"/>
-        </w:rPr>
-        <w:t xml:space="preserve">additional </w:t>
-      </w:r>
-      <w:r>
-        <w:rPr>
-          <w:rFonts w:asciiTheme="majorHAnsi" w:eastAsia="Times New Roman" w:hAnsiTheme="majorHAnsi" w:cstheme="majorHAnsi"/>
-          <w:color w:val="000000"/>
-        </w:rPr>
-        <w:t>memory</w:t>
-      </w:r>
-      <w:r>
-        <w:rPr>
-          <w:rFonts w:asciiTheme="majorHAnsi" w:eastAsia="Times New Roman" w:hAnsiTheme="majorHAnsi" w:cstheme="majorHAnsi"/>
-          <w:color w:val="000000"/>
-        </w:rPr>
-        <w:t xml:space="preserve"> and </w:t>
-      </w:r>
-      <w:bookmarkStart w:id="0" w:name="OLE_LINK5"/>
-      <w:bookmarkStart w:id="1" w:name="OLE_LINK6"/>
-      <w:bookmarkStart w:id="2" w:name="OLE_LINK7"/>
-      <w:r>
-        <w:rPr>
-          <w:rFonts w:asciiTheme="majorHAnsi" w:eastAsia="Times New Roman" w:hAnsiTheme="majorHAnsi" w:cstheme="majorHAnsi"/>
-          <w:color w:val="000000"/>
-        </w:rPr>
-        <w:t>retains</w:t>
-      </w:r>
-      <w:r>
-        <w:rPr>
-          <w:rFonts w:asciiTheme="majorHAnsi" w:eastAsia="Times New Roman" w:hAnsiTheme="majorHAnsi" w:cstheme="majorHAnsi"/>
-          <w:color w:val="000000"/>
-        </w:rPr>
-        <w:t xml:space="preserve"> </w:t>
-      </w:r>
-      <w:bookmarkEnd w:id="0"/>
-      <w:bookmarkEnd w:id="1"/>
-      <w:bookmarkEnd w:id="2"/>
-      <w:r>
-        <w:rPr>
-          <w:rFonts w:asciiTheme="majorHAnsi" w:eastAsia="Times New Roman" w:hAnsiTheme="majorHAnsi" w:cstheme="majorHAnsi"/>
-          <w:color w:val="000000"/>
-        </w:rPr>
-        <w:t xml:space="preserve">the </w:t>
-      </w:r>
-      <w:r>
-        <w:rPr>
-          <w:rFonts w:asciiTheme="majorHAnsi" w:eastAsia="Times New Roman" w:hAnsiTheme="majorHAnsi" w:cstheme="majorHAnsi"/>
-          <w:i/>
-          <w:iCs/>
-          <w:color w:val="000000"/>
-        </w:rPr>
-        <w:t>Optional</w:t>
-      </w:r>
-      <w:r>
-        <w:rPr>
-          <w:rFonts w:asciiTheme="majorHAnsi" w:eastAsia="Times New Roman" w:hAnsiTheme="majorHAnsi" w:cstheme="majorHAnsi"/>
-          <w:color w:val="000000"/>
-        </w:rPr>
-        <w:t xml:space="preserve"> model syntax</w:t>
-      </w:r>
-      <w:r>
-        <w:rPr>
-          <w:rFonts w:asciiTheme="majorHAnsi" w:eastAsia="Times New Roman" w:hAnsiTheme="majorHAnsi" w:cstheme="majorHAnsi"/>
-          <w:color w:val="000000"/>
-        </w:rPr>
-        <w:t>.</w:t>
-      </w:r>
-      <w:r>
-        <w:rPr>
-          <w:rFonts w:asciiTheme="majorHAnsi" w:eastAsia="Times New Roman" w:hAnsiTheme="majorHAnsi" w:cstheme="majorHAnsi"/>
-          <w:color w:val="000000"/>
-        </w:rPr>
-        <w:t xml:space="preserve"> We finally </w:t>
-      </w:r>
-      <w:r>
-        <w:rPr>
-          <w:rFonts w:asciiTheme="majorHAnsi" w:eastAsia="Times New Roman" w:hAnsiTheme="majorHAnsi" w:cstheme="majorHAnsi"/>
-          <w:color w:val="000000"/>
-        </w:rPr>
-        <w:t>discuss</w:t>
-      </w:r>
-      <w:r>
-        <w:rPr>
-          <w:rFonts w:asciiTheme="majorHAnsi" w:eastAsia="Times New Roman" w:hAnsiTheme="majorHAnsi" w:cstheme="majorHAnsi"/>
-          <w:color w:val="000000"/>
-        </w:rPr>
-        <w:t xml:space="preserve"> mainstreaming the solution as part of the Java language.</w:t>
-      </w:r>
-    </w:p>
+        <w:t xml:space="preserve">for the potential of incorporating </w:t>
+      </w:r>
+      <w:r>
+        <w:rPr>
+          <w:rFonts w:asciiTheme="majorHAnsi" w:eastAsia="Times New Roman" w:hAnsiTheme="majorHAnsi" w:cstheme="majorHAnsi"/>
+          <w:i/>
+          <w:iCs/>
+          <w:color w:val="000000"/>
+        </w:rPr>
+        <w:t>Poptional</w:t>
+      </w:r>
+      <w:r>
+        <w:rPr>
+          <w:rFonts w:asciiTheme="majorHAnsi" w:eastAsia="Times New Roman" w:hAnsiTheme="majorHAnsi" w:cstheme="majorHAnsi"/>
+          <w:color w:val="000000"/>
+        </w:rPr>
+        <w:t xml:space="preserve"> as part of future Java versions, or third party libraries.</w:t>
+      </w:r>
+    </w:p>
+    <w:bookmarkEnd w:id="0"/>
+    <w:bookmarkEnd w:id="1"/>
     <w:p>
       <w:pPr>
         <w:shd w:val="clear" w:color="auto" w:fill="FFFFFF"/>
@@ -768,35 +799,6 @@
         </w:rPr>
         <w:br/>
       </w:r>
-      <w:r>
-        <w:rPr>
-          <w:rFonts w:asciiTheme="majorHAnsi" w:eastAsia="Times New Roman" w:hAnsiTheme="majorHAnsi" w:cstheme="majorHAnsi"/>
-          <w:color w:val="000000"/>
-        </w:rPr>
-        <w:br/>
-      </w:r>
-    </w:p>
-    <w:p>
-      <w:pPr>
-        <w:autoSpaceDE w:val="0"/>
-        <w:autoSpaceDN w:val="0"/>
-        <w:adjustRightInd w:val="0"/>
-        <w:rPr>
-          <w:rFonts w:asciiTheme="majorHAnsi" w:hAnsiTheme="majorHAnsi" w:cstheme="majorHAnsi"/>
-          <w:color w:val="353535"/>
-        </w:rPr>
-      </w:pPr>
-    </w:p>
-    <w:p>
-      <w:pPr>
-        <w:autoSpaceDE w:val="0"/>
-        <w:autoSpaceDN w:val="0"/>
-        <w:adjustRightInd w:val="0"/>
-        <w:rPr>
-          <w:rFonts w:asciiTheme="majorHAnsi" w:hAnsiTheme="majorHAnsi" w:cstheme="majorHAnsi"/>
-          <w:color w:val="353535"/>
-        </w:rPr>
-      </w:pPr>
     </w:p>
     <w:p>
       <w:pPr>
@@ -1061,6 +1063,7 @@
           <w:sz w:val="36"/>
           <w:szCs w:val="36"/>
         </w:rPr>
+        <w:lastRenderedPageBreak/>
         <w:t xml:space="preserve">Background Information </w:t>
       </w:r>
     </w:p>
@@ -1136,8 +1139,8 @@
           <w:color w:val="000000"/>
         </w:rPr>
       </w:pPr>
-      <w:bookmarkStart w:id="3" w:name="OLE_LINK58"/>
-      <w:bookmarkStart w:id="4" w:name="OLE_LINK59"/>
+      <w:bookmarkStart w:id="5" w:name="OLE_LINK58"/>
+      <w:bookmarkStart w:id="6" w:name="OLE_LINK59"/>
       <w:r>
         <w:rPr>
           <w:rFonts w:asciiTheme="majorHAnsi" w:eastAsia="Times New Roman" w:hAnsiTheme="majorHAnsi" w:cstheme="majorHAnsi"/>
@@ -1145,8 +1148,8 @@
         </w:rPr>
         <w:t>Most object-oriented programming languages support null references</w:t>
       </w:r>
-      <w:bookmarkEnd w:id="3"/>
-      <w:bookmarkEnd w:id="4"/>
+      <w:bookmarkEnd w:id="5"/>
+      <w:bookmarkEnd w:id="6"/>
       <w:r>
         <w:rPr>
           <w:rFonts w:asciiTheme="majorHAnsi" w:eastAsia="Times New Roman" w:hAnsiTheme="majorHAnsi" w:cstheme="majorHAnsi"/>
@@ -1839,7 +1842,6 @@
           <w:rFonts w:asciiTheme="majorHAnsi" w:hAnsiTheme="majorHAnsi" w:cstheme="majorHAnsi"/>
           <w:color w:val="353535"/>
         </w:rPr>
-        <w:lastRenderedPageBreak/>
         <w:t>Identity sensitive operations are unpredictable…</w:t>
       </w:r>
     </w:p>
@@ -1863,6 +1865,7 @@
           <w:rFonts w:asciiTheme="majorHAnsi" w:hAnsiTheme="majorHAnsi" w:cstheme="majorHAnsi"/>
           <w:color w:val="353535"/>
         </w:rPr>
+        <w:lastRenderedPageBreak/>
         <w:t xml:space="preserve">When mapping objects from say domain to </w:t>
       </w:r>
       <w:proofErr w:type="spellStart"/>
@@ -2295,43 +2298,50 @@
           <w:rFonts w:asciiTheme="majorHAnsi" w:eastAsia="Times New Roman" w:hAnsiTheme="majorHAnsi" w:cstheme="majorHAnsi"/>
           <w:color w:val="000000"/>
         </w:rPr>
-        <w:t xml:space="preserve"> to help detect (and patch) possible null pointers after code had been written employing techniques such as static and dynamic code analysis, code injection…etc. In this work, we propose a rather proactive approach, iOptional. It leverages the </w:t>
-      </w:r>
-      <w:r>
-        <w:rPr>
-          <w:rFonts w:asciiTheme="majorHAnsi" w:eastAsia="Times New Roman" w:hAnsiTheme="majorHAnsi" w:cstheme="majorHAnsi"/>
-          <w:color w:val="000000"/>
+        <w:t xml:space="preserve"> to help detect (and patch) possible null pointers after code had been written employing techniques such as static and dynamic code analysis, code injection…etc. In this work, we propose a rather proactive approach, </w:t>
+      </w:r>
+      <w:r>
+        <w:rPr>
+          <w:rFonts w:asciiTheme="majorHAnsi" w:eastAsia="Times New Roman" w:hAnsiTheme="majorHAnsi" w:cstheme="majorHAnsi"/>
+          <w:color w:val="000000"/>
+        </w:rPr>
+        <w:t>Poptional</w:t>
+      </w:r>
+      <w:r>
+        <w:rPr>
+          <w:rFonts w:asciiTheme="majorHAnsi" w:eastAsia="Times New Roman" w:hAnsiTheme="majorHAnsi" w:cstheme="majorHAnsi"/>
+          <w:color w:val="000000"/>
+        </w:rPr>
+        <w:t>. It leverages the type system aiming to help prevent developers from making mistakes that lead to null pointer errors.</w:t>
+      </w:r>
+    </w:p>
+    <w:p>
+      <w:pPr>
+        <w:autoSpaceDE w:val="0"/>
+        <w:autoSpaceDN w:val="0"/>
+        <w:adjustRightInd w:val="0"/>
+        <w:rPr>
+          <w:rFonts w:asciiTheme="majorHAnsi" w:hAnsiTheme="majorHAnsi" w:cstheme="majorHAnsi"/>
+          <w:color w:val="353535"/>
+        </w:rPr>
+      </w:pPr>
+    </w:p>
+    <w:p>
+      <w:pPr>
+        <w:autoSpaceDE w:val="0"/>
+        <w:autoSpaceDN w:val="0"/>
+        <w:adjustRightInd w:val="0"/>
+        <w:rPr>
+          <w:rFonts w:asciiTheme="majorHAnsi" w:hAnsiTheme="majorHAnsi" w:cstheme="majorHAnsi"/>
+          <w:color w:val="353535"/>
+        </w:rPr>
+      </w:pPr>
+      <w:r>
+        <w:rPr>
+          <w:rFonts w:asciiTheme="majorHAnsi" w:hAnsiTheme="majorHAnsi" w:cstheme="majorHAnsi"/>
+          <w:color w:val="353535"/>
         </w:rPr>
         <w:lastRenderedPageBreak/>
-        <w:t>type system aiming to help prevent developers from making mistakes that lead to null pointer errors.</w:t>
-      </w:r>
-    </w:p>
-    <w:p>
-      <w:pPr>
-        <w:autoSpaceDE w:val="0"/>
-        <w:autoSpaceDN w:val="0"/>
-        <w:adjustRightInd w:val="0"/>
-        <w:rPr>
-          <w:rFonts w:asciiTheme="majorHAnsi" w:hAnsiTheme="majorHAnsi" w:cstheme="majorHAnsi"/>
-          <w:color w:val="353535"/>
-        </w:rPr>
-      </w:pPr>
-    </w:p>
-    <w:p>
-      <w:pPr>
-        <w:autoSpaceDE w:val="0"/>
-        <w:autoSpaceDN w:val="0"/>
-        <w:adjustRightInd w:val="0"/>
-        <w:rPr>
-          <w:rFonts w:asciiTheme="majorHAnsi" w:hAnsiTheme="majorHAnsi" w:cstheme="majorHAnsi"/>
-          <w:color w:val="353535"/>
-        </w:rPr>
-      </w:pPr>
-      <w:r>
-        <w:rPr>
-          <w:rFonts w:asciiTheme="majorHAnsi" w:hAnsiTheme="majorHAnsi" w:cstheme="majorHAnsi"/>
-          <w:color w:val="353535"/>
-        </w:rPr>
         <w:t>The main benefit of a language having non-nullable types is forcing a compile-time check before attempting to access a nullable type</w:t>
       </w:r>
     </w:p>
@@ -3245,53 +3255,14 @@
         </w:rPr>
         <w:t xml:space="preserve">since the state of being null is </w:t>
       </w:r>
-      <w:bookmarkStart w:id="5" w:name="OLE_LINK12"/>
-      <w:bookmarkStart w:id="6" w:name="OLE_LINK13"/>
+      <w:bookmarkStart w:id="7" w:name="OLE_LINK12"/>
+      <w:bookmarkStart w:id="8" w:name="OLE_LINK13"/>
       <w:r>
         <w:rPr>
           <w:rFonts w:asciiTheme="majorHAnsi" w:eastAsia="Times New Roman" w:hAnsiTheme="majorHAnsi" w:cstheme="majorHAnsi"/>
           <w:color w:val="000000"/>
         </w:rPr>
         <w:t xml:space="preserve">presumed </w:t>
-      </w:r>
-      <w:bookmarkEnd w:id="5"/>
-      <w:bookmarkEnd w:id="6"/>
-      <w:r>
-        <w:rPr>
-          <w:rFonts w:asciiTheme="majorHAnsi" w:eastAsia="Times New Roman" w:hAnsiTheme="majorHAnsi" w:cstheme="majorHAnsi"/>
-          <w:color w:val="000000"/>
-        </w:rPr>
-        <w:t xml:space="preserve">to be </w:t>
-      </w:r>
-      <w:r>
-        <w:rPr>
-          <w:rFonts w:asciiTheme="majorHAnsi" w:eastAsia="Times New Roman" w:hAnsiTheme="majorHAnsi" w:cstheme="majorHAnsi"/>
-          <w:color w:val="000000"/>
-        </w:rPr>
-        <w:t>an</w:t>
-      </w:r>
-      <w:r>
-        <w:rPr>
-          <w:rFonts w:asciiTheme="majorHAnsi" w:eastAsia="Times New Roman" w:hAnsiTheme="majorHAnsi" w:cstheme="majorHAnsi"/>
-          <w:color w:val="000000"/>
-        </w:rPr>
-        <w:t xml:space="preserve"> </w:t>
-      </w:r>
-      <w:bookmarkStart w:id="7" w:name="OLE_LINK10"/>
-      <w:bookmarkStart w:id="8" w:name="OLE_LINK11"/>
-      <w:r>
-        <w:rPr>
-          <w:rFonts w:asciiTheme="majorHAnsi" w:eastAsia="Times New Roman" w:hAnsiTheme="majorHAnsi" w:cstheme="majorHAnsi"/>
-          <w:color w:val="000000"/>
-        </w:rPr>
-        <w:t>atypical</w:t>
-      </w:r>
-      <w:r>
-        <w:rPr>
-          <w:rFonts w:asciiTheme="majorHAnsi" w:eastAsia="Times New Roman" w:hAnsiTheme="majorHAnsi" w:cstheme="majorHAnsi"/>
-          <w:color w:val="000000"/>
-        </w:rPr>
-        <w:t xml:space="preserve"> </w:t>
       </w:r>
       <w:bookmarkEnd w:id="7"/>
       <w:bookmarkEnd w:id="8"/>
@@ -3300,6 +3271,45 @@
           <w:rFonts w:asciiTheme="majorHAnsi" w:eastAsia="Times New Roman" w:hAnsiTheme="majorHAnsi" w:cstheme="majorHAnsi"/>
           <w:color w:val="000000"/>
         </w:rPr>
+        <w:t xml:space="preserve">to be </w:t>
+      </w:r>
+      <w:r>
+        <w:rPr>
+          <w:rFonts w:asciiTheme="majorHAnsi" w:eastAsia="Times New Roman" w:hAnsiTheme="majorHAnsi" w:cstheme="majorHAnsi"/>
+          <w:color w:val="000000"/>
+        </w:rPr>
+        <w:t>an</w:t>
+      </w:r>
+      <w:r>
+        <w:rPr>
+          <w:rFonts w:asciiTheme="majorHAnsi" w:eastAsia="Times New Roman" w:hAnsiTheme="majorHAnsi" w:cstheme="majorHAnsi"/>
+          <w:color w:val="000000"/>
+        </w:rPr>
+        <w:t xml:space="preserve"> </w:t>
+      </w:r>
+      <w:bookmarkStart w:id="9" w:name="OLE_LINK10"/>
+      <w:bookmarkStart w:id="10" w:name="OLE_LINK11"/>
+      <w:r>
+        <w:rPr>
+          <w:rFonts w:asciiTheme="majorHAnsi" w:eastAsia="Times New Roman" w:hAnsiTheme="majorHAnsi" w:cstheme="majorHAnsi"/>
+          <w:color w:val="000000"/>
+        </w:rPr>
+        <w:t>atypical</w:t>
+      </w:r>
+      <w:r>
+        <w:rPr>
+          <w:rFonts w:asciiTheme="majorHAnsi" w:eastAsia="Times New Roman" w:hAnsiTheme="majorHAnsi" w:cstheme="majorHAnsi"/>
+          <w:color w:val="000000"/>
+        </w:rPr>
+        <w:t xml:space="preserve"> </w:t>
+      </w:r>
+      <w:bookmarkEnd w:id="9"/>
+      <w:bookmarkEnd w:id="10"/>
+      <w:r>
+        <w:rPr>
+          <w:rFonts w:asciiTheme="majorHAnsi" w:eastAsia="Times New Roman" w:hAnsiTheme="majorHAnsi" w:cstheme="majorHAnsi"/>
+          <w:color w:val="000000"/>
+        </w:rPr>
         <w:t xml:space="preserve">case </w:t>
       </w:r>
       <w:r>
@@ -3455,7 +3465,29 @@
           <w:sz w:val="28"/>
           <w:szCs w:val="28"/>
         </w:rPr>
-        <w:t>The iOptional Model</w:t>
+        <w:t xml:space="preserve">The </w:t>
+      </w:r>
+      <w:r>
+        <w:rPr>
+          <w:rFonts w:asciiTheme="majorHAnsi" w:eastAsia="Times New Roman" w:hAnsiTheme="majorHAnsi" w:cstheme="majorHAnsi"/>
+          <w:b/>
+          <w:bCs/>
+          <w:color w:val="000000"/>
+          <w:sz w:val="28"/>
+          <w:szCs w:val="28"/>
+        </w:rPr>
+        <w:t>Poptional</w:t>
+      </w:r>
+      <w:r>
+        <w:rPr>
+          <w:rFonts w:asciiTheme="majorHAnsi" w:eastAsia="Times New Roman" w:hAnsiTheme="majorHAnsi" w:cstheme="majorHAnsi"/>
+          <w:b/>
+          <w:bCs/>
+          <w:color w:val="000000"/>
+          <w:sz w:val="28"/>
+          <w:szCs w:val="28"/>
+        </w:rPr>
+        <w:t xml:space="preserve"> Model</w:t>
       </w:r>
     </w:p>
     <w:p>
@@ -3481,7 +3513,14 @@
           <w:rFonts w:asciiTheme="majorHAnsi" w:eastAsia="Times New Roman" w:hAnsiTheme="majorHAnsi" w:cstheme="majorHAnsi"/>
           <w:color w:val="000000"/>
         </w:rPr>
-        <w:t xml:space="preserve">iOptional </w:t>
+        <w:t>Poptional</w:t>
+      </w:r>
+      <w:r>
+        <w:rPr>
+          <w:rFonts w:asciiTheme="majorHAnsi" w:eastAsia="Times New Roman" w:hAnsiTheme="majorHAnsi" w:cstheme="majorHAnsi"/>
+          <w:color w:val="000000"/>
+        </w:rPr>
+        <w:t xml:space="preserve"> </w:t>
       </w:r>
       <w:r>
         <w:rPr>
@@ -3678,7 +3717,7 @@
           <w:iCs/>
           <w:color w:val="000000"/>
         </w:rPr>
-        <w:t>iOptional</w:t>
+        <w:t>Poptional</w:t>
       </w:r>
       <w:r>
         <w:rPr>
@@ -3960,23 +3999,16 @@
           <w:rFonts w:asciiTheme="majorHAnsi" w:eastAsia="Times New Roman" w:hAnsiTheme="majorHAnsi" w:cstheme="majorHAnsi"/>
           <w:color w:val="000000"/>
         </w:rPr>
-        <w:t xml:space="preserve">classes </w:t>
-      </w:r>
-      <w:r>
-        <w:rPr>
-          <w:rFonts w:asciiTheme="majorHAnsi" w:eastAsia="Times New Roman" w:hAnsiTheme="majorHAnsi" w:cstheme="majorHAnsi"/>
-          <w:color w:val="000000"/>
-        </w:rPr>
-        <w:t xml:space="preserve">fulfill the </w:t>
-      </w:r>
-      <w:r>
-        <w:rPr>
-          <w:rFonts w:asciiTheme="majorHAnsi" w:eastAsia="Times New Roman" w:hAnsiTheme="majorHAnsi" w:cstheme="majorHAnsi"/>
-          <w:i/>
-          <w:iCs/>
-          <w:color w:val="000000"/>
-        </w:rPr>
-        <w:t>iOptional</w:t>
+        <w:t xml:space="preserve">classes fulfill the </w:t>
+      </w:r>
+      <w:r>
+        <w:rPr>
+          <w:rFonts w:asciiTheme="majorHAnsi" w:eastAsia="Times New Roman" w:hAnsiTheme="majorHAnsi" w:cstheme="majorHAnsi"/>
+          <w:i/>
+          <w:iCs/>
+          <w:color w:val="000000"/>
+        </w:rPr>
+        <w:t>Poptional</w:t>
       </w:r>
       <w:r>
         <w:rPr>
@@ -3997,14 +4029,7 @@
           <w:rFonts w:asciiTheme="majorHAnsi" w:eastAsia="Times New Roman" w:hAnsiTheme="majorHAnsi" w:cstheme="majorHAnsi"/>
           <w:color w:val="000000"/>
         </w:rPr>
-        <w:t>work as the blueprint for subsequent user-defined types</w:t>
-      </w:r>
-      <w:r>
-        <w:rPr>
-          <w:rFonts w:asciiTheme="majorHAnsi" w:eastAsia="Times New Roman" w:hAnsiTheme="majorHAnsi" w:cstheme="majorHAnsi"/>
-          <w:color w:val="000000"/>
-        </w:rPr>
-        <w:t>.</w:t>
+        <w:t>work as the blueprint for subsequent user-defined types.</w:t>
       </w:r>
       <w:r>
         <w:rPr>
@@ -4043,7 +4068,21 @@
           <w:rFonts w:asciiTheme="majorHAnsi" w:eastAsia="Times New Roman" w:hAnsiTheme="majorHAnsi" w:cstheme="majorHAnsi"/>
           <w:color w:val="000000"/>
         </w:rPr>
-        <w:t xml:space="preserve"> for Optional and IOptional implementations</w:t>
+        <w:t xml:space="preserve"> for Optional and </w:t>
+      </w:r>
+      <w:r>
+        <w:rPr>
+          <w:rFonts w:asciiTheme="majorHAnsi" w:eastAsia="Times New Roman" w:hAnsiTheme="majorHAnsi" w:cstheme="majorHAnsi"/>
+          <w:color w:val="000000"/>
+        </w:rPr>
+        <w:t>Poptional</w:t>
+      </w:r>
+      <w:r>
+        <w:rPr>
+          <w:rFonts w:asciiTheme="majorHAnsi" w:eastAsia="Times New Roman" w:hAnsiTheme="majorHAnsi" w:cstheme="majorHAnsi"/>
+          <w:color w:val="000000"/>
+        </w:rPr>
+        <w:t xml:space="preserve"> implementations</w:t>
       </w:r>
       <w:r>
         <w:rPr>
@@ -4148,7 +4187,7 @@
                 <w:bCs/>
                 <w:color w:val="000000"/>
               </w:rPr>
-              <w:t>IOptional</w:t>
+              <w:t>Poptional</w:t>
             </w:r>
           </w:p>
         </w:tc>
@@ -4176,7 +4215,16 @@
                 <w:bCs/>
                 <w:color w:val="000000"/>
               </w:rPr>
-              <w:t>IOptional - NotNull</w:t>
+              <w:t>Poptional</w:t>
+            </w:r>
+            <w:r>
+              <w:rPr>
+                <w:rFonts w:asciiTheme="majorHAnsi" w:eastAsia="Times New Roman" w:hAnsiTheme="majorHAnsi" w:cstheme="majorHAnsi"/>
+                <w:b/>
+                <w:bCs/>
+                <w:color w:val="000000"/>
+              </w:rPr>
+              <w:t xml:space="preserve"> - NotNull</w:t>
             </w:r>
           </w:p>
         </w:tc>
@@ -4204,7 +4252,16 @@
                 <w:bCs/>
                 <w:color w:val="000000"/>
               </w:rPr>
-              <w:t>IOptional - Null</w:t>
+              <w:t>Poptional</w:t>
+            </w:r>
+            <w:r>
+              <w:rPr>
+                <w:rFonts w:asciiTheme="majorHAnsi" w:eastAsia="Times New Roman" w:hAnsiTheme="majorHAnsi" w:cstheme="majorHAnsi"/>
+                <w:b/>
+                <w:bCs/>
+                <w:color w:val="000000"/>
+              </w:rPr>
+              <w:t xml:space="preserve"> - Null</w:t>
             </w:r>
           </w:p>
         </w:tc>
@@ -4245,10 +4302,10 @@
                 <w:szCs w:val="16"/>
               </w:rPr>
             </w:pPr>
-            <w:bookmarkStart w:id="9" w:name="OLE_LINK14"/>
-            <w:bookmarkStart w:id="10" w:name="OLE_LINK15"/>
             <w:bookmarkStart w:id="11" w:name="OLE_LINK18"/>
             <w:bookmarkStart w:id="12" w:name="OLE_LINK19"/>
+            <w:bookmarkStart w:id="13" w:name="OLE_LINK14"/>
+            <w:bookmarkStart w:id="14" w:name="OLE_LINK15"/>
             <w:r>
               <w:rPr>
                 <w:rFonts w:ascii="Courier New" w:eastAsia="Times New Roman" w:hAnsi="Courier New" w:cs="Courier New"/>
@@ -4427,8 +4484,8 @@
               <w:t>}</w:t>
             </w:r>
           </w:p>
-          <w:bookmarkEnd w:id="9"/>
-          <w:bookmarkEnd w:id="10"/>
+          <w:bookmarkEnd w:id="13"/>
+          <w:bookmarkEnd w:id="14"/>
           <w:p>
             <w:pPr>
               <w:autoSpaceDE w:val="0"/>
@@ -4514,16 +4571,7 @@
                 <w:sz w:val="16"/>
                 <w:szCs w:val="16"/>
               </w:rPr>
-              <w:t>c</w:t>
-            </w:r>
-            <w:r>
-              <w:rPr>
-                <w:rFonts w:ascii="Courier New" w:eastAsia="Times New Roman" w:hAnsi="Courier New" w:cs="Courier New"/>
-                <w:color w:val="000000"/>
-                <w:sz w:val="16"/>
-                <w:szCs w:val="16"/>
-              </w:rPr>
-              <w:t>);</w:t>
+              <w:t>c);</w:t>
             </w:r>
           </w:p>
         </w:tc>
@@ -4559,8 +4607,8 @@
                 <w:szCs w:val="16"/>
               </w:rPr>
             </w:pPr>
-            <w:bookmarkStart w:id="13" w:name="OLE_LINK16"/>
-            <w:bookmarkStart w:id="14" w:name="OLE_LINK17"/>
+            <w:bookmarkStart w:id="15" w:name="OLE_LINK16"/>
+            <w:bookmarkStart w:id="16" w:name="OLE_LINK17"/>
             <w:r>
               <w:rPr>
                 <w:rFonts w:ascii="Courier New" w:eastAsia="Times New Roman" w:hAnsi="Courier New" w:cs="Courier New"/>
@@ -4667,8 +4715,8 @@
               <w:t>}</w:t>
             </w:r>
           </w:p>
-          <w:bookmarkEnd w:id="13"/>
-          <w:bookmarkEnd w:id="14"/>
+          <w:bookmarkEnd w:id="15"/>
+          <w:bookmarkEnd w:id="16"/>
           <w:p>
             <w:pPr>
               <w:autoSpaceDE w:val="0"/>
@@ -4843,6 +4891,7 @@
           <w:rFonts w:asciiTheme="majorHAnsi" w:eastAsia="Times New Roman" w:hAnsiTheme="majorHAnsi" w:cstheme="majorHAnsi"/>
           <w:color w:val="000000"/>
         </w:rPr>
+        <w:lastRenderedPageBreak/>
         <w:t xml:space="preserve">The latter classes work at object </w:t>
       </w:r>
       <w:r>
@@ -5087,7 +5136,7 @@
                 <w:bCs/>
                 <w:color w:val="000000"/>
               </w:rPr>
-              <w:t>IOptional</w:t>
+              <w:t>Poptional</w:t>
             </w:r>
           </w:p>
         </w:tc>
@@ -5107,8 +5156,8 @@
                 <w:szCs w:val="16"/>
               </w:rPr>
             </w:pPr>
-            <w:bookmarkStart w:id="15" w:name="OLE_LINK20"/>
-            <w:bookmarkStart w:id="16" w:name="OLE_LINK21"/>
+            <w:bookmarkStart w:id="17" w:name="OLE_LINK20"/>
+            <w:bookmarkStart w:id="18" w:name="OLE_LINK21"/>
             <w:r>
               <w:rPr>
                 <w:b/>
@@ -5250,8 +5299,8 @@
               <w:t>}</w:t>
             </w:r>
           </w:p>
-          <w:bookmarkEnd w:id="15"/>
-          <w:bookmarkEnd w:id="16"/>
+          <w:bookmarkEnd w:id="17"/>
+          <w:bookmarkEnd w:id="18"/>
           <w:p>
             <w:pPr>
               <w:autoSpaceDE w:val="0"/>
@@ -5289,15 +5338,15 @@
               </w:rPr>
               <w:t xml:space="preserve">static </w:t>
             </w:r>
-            <w:bookmarkStart w:id="17" w:name="OLE_LINK22"/>
-            <w:bookmarkStart w:id="18" w:name="OLE_LINK23"/>
+            <w:bookmarkStart w:id="19" w:name="OLE_LINK22"/>
+            <w:bookmarkStart w:id="20" w:name="OLE_LINK23"/>
             <w:r>
               <w:rPr>
                 <w:color w:val="000000"/>
                 <w:sz w:val="16"/>
                 <w:szCs w:val="16"/>
               </w:rPr>
-              <w:t>IO</w:t>
+              <w:t>Poptional</w:t>
             </w:r>
             <w:r>
               <w:rPr>
@@ -5305,7 +5354,7 @@
                 <w:sz w:val="16"/>
                 <w:szCs w:val="16"/>
               </w:rPr>
-              <w:t>ptional&lt;</w:t>
+              <w:t>&lt;</w:t>
             </w:r>
             <w:r>
               <w:rPr>
@@ -5323,8 +5372,8 @@
               </w:rPr>
               <w:t xml:space="preserve">&gt; </w:t>
             </w:r>
-            <w:bookmarkEnd w:id="17"/>
-            <w:bookmarkEnd w:id="18"/>
+            <w:bookmarkEnd w:id="19"/>
+            <w:bookmarkEnd w:id="20"/>
             <w:r>
               <w:rPr>
                 <w:color w:val="000000"/>
@@ -5339,7 +5388,7 @@
                 <w:sz w:val="16"/>
                 <w:szCs w:val="16"/>
               </w:rPr>
-              <w:t>IO</w:t>
+              <w:t>Poptional</w:t>
             </w:r>
             <w:r>
               <w:rPr>
@@ -5347,7 +5396,7 @@
                 <w:sz w:val="16"/>
                 <w:szCs w:val="16"/>
               </w:rPr>
-              <w:t>ptional&lt;</w:t>
+              <w:t>&lt;</w:t>
             </w:r>
             <w:r>
               <w:rPr>
@@ -5664,7 +5713,21 @@
           <w:rFonts w:asciiTheme="majorHAnsi" w:eastAsia="Times New Roman" w:hAnsiTheme="majorHAnsi" w:cstheme="majorHAnsi"/>
           <w:color w:val="000000"/>
         </w:rPr>
-        <w:t>e introduce iOptional, to force null pointer checks leveraging the type system…</w:t>
+        <w:t xml:space="preserve">e introduce </w:t>
+      </w:r>
+      <w:r>
+        <w:rPr>
+          <w:rFonts w:asciiTheme="majorHAnsi" w:eastAsia="Times New Roman" w:hAnsiTheme="majorHAnsi" w:cstheme="majorHAnsi"/>
+          <w:color w:val="000000"/>
+        </w:rPr>
+        <w:t>Poptional</w:t>
+      </w:r>
+      <w:r>
+        <w:rPr>
+          <w:rFonts w:asciiTheme="majorHAnsi" w:eastAsia="Times New Roman" w:hAnsiTheme="majorHAnsi" w:cstheme="majorHAnsi"/>
+          <w:color w:val="000000"/>
+        </w:rPr>
+        <w:t>, to force null pointer checks leveraging the type system…</w:t>
       </w:r>
       <w:r>
         <w:rPr>
@@ -5680,7 +5743,7 @@
           <w:iCs/>
           <w:color w:val="000000"/>
         </w:rPr>
-        <w:t>iOptional</w:t>
+        <w:t>Poptional</w:t>
       </w:r>
       <w:r>
         <w:rPr>
@@ -5729,8 +5792,8 @@
           <w:color w:val="000000"/>
         </w:rPr>
       </w:pPr>
-      <w:bookmarkStart w:id="19" w:name="OLE_LINK60"/>
-      <w:bookmarkStart w:id="20" w:name="OLE_LINK61"/>
+      <w:bookmarkStart w:id="21" w:name="OLE_LINK60"/>
+      <w:bookmarkStart w:id="22" w:name="OLE_LINK61"/>
       <w:r>
         <w:rPr>
           <w:rFonts w:asciiTheme="majorHAnsi" w:eastAsia="Times New Roman" w:hAnsiTheme="majorHAnsi" w:cstheme="majorHAnsi"/>
@@ -5745,8 +5808,8 @@
         </w:rPr>
         <w:t xml:space="preserve"> a user-defined class </w:t>
       </w:r>
-      <w:bookmarkEnd w:id="19"/>
-      <w:bookmarkEnd w:id="20"/>
+      <w:bookmarkEnd w:id="21"/>
+      <w:bookmarkEnd w:id="22"/>
       <w:r>
         <w:rPr>
           <w:rFonts w:asciiTheme="majorHAnsi" w:eastAsia="Times New Roman" w:hAnsiTheme="majorHAnsi" w:cstheme="majorHAnsi"/>
@@ -5794,7 +5857,7 @@
           <w:rFonts w:asciiTheme="majorHAnsi" w:eastAsia="Times New Roman" w:hAnsiTheme="majorHAnsi" w:cstheme="majorHAnsi"/>
           <w:color w:val="000000"/>
         </w:rPr>
-        <w:t>IOptional</w:t>
+        <w:t>Poptional</w:t>
       </w:r>
       <w:r>
         <w:rPr>
@@ -6059,7 +6122,29 @@
           <w:color w:val="000000"/>
         </w:rPr>
         <w:br/>
-        <w:t xml:space="preserve">      public static IOptional&lt;</w:t>
+        <w:t xml:space="preserve">      public static </w:t>
+      </w:r>
+      <w:r>
+        <w:rPr>
+          <w:rFonts w:asciiTheme="majorHAnsi" w:eastAsia="Times New Roman" w:hAnsiTheme="majorHAnsi" w:cstheme="majorHAnsi"/>
+          <w:b/>
+          <w:bCs/>
+          <w:i/>
+          <w:iCs/>
+          <w:color w:val="000000"/>
+        </w:rPr>
+        <w:t>Poptional</w:t>
+      </w:r>
+      <w:r>
+        <w:rPr>
+          <w:rFonts w:asciiTheme="majorHAnsi" w:eastAsia="Times New Roman" w:hAnsiTheme="majorHAnsi" w:cstheme="majorHAnsi"/>
+          <w:b/>
+          <w:bCs/>
+          <w:i/>
+          <w:iCs/>
+          <w:color w:val="000000"/>
+        </w:rPr>
+        <w:t>&lt;</w:t>
       </w:r>
       <w:r>
         <w:rPr>
@@ -6243,7 +6328,6 @@
           <w:rFonts w:asciiTheme="majorHAnsi" w:eastAsia="Times New Roman" w:hAnsiTheme="majorHAnsi" w:cstheme="majorHAnsi"/>
           <w:color w:val="000000"/>
         </w:rPr>
-        <w:lastRenderedPageBreak/>
         <w:br/>
         <w:t xml:space="preserve">3- If class </w:t>
       </w:r>
@@ -6310,6 +6394,13 @@
           <w:color w:val="000000"/>
         </w:rPr>
         <w:br/>
+      </w:r>
+      <w:r>
+        <w:rPr>
+          <w:rFonts w:asciiTheme="majorHAnsi" w:eastAsia="Times New Roman" w:hAnsiTheme="majorHAnsi" w:cstheme="majorHAnsi"/>
+          <w:color w:val="000000"/>
+        </w:rPr>
+        <w:lastRenderedPageBreak/>
         <w:t xml:space="preserve">4- Wherever in the code a Customer instance is being returned and it’s unsure whether such instance is null or not, change the return type to </w:t>
       </w:r>
       <w:r>
@@ -6321,7 +6412,18 @@
           <w:iCs/>
           <w:color w:val="000000"/>
         </w:rPr>
-        <w:t>IOptional&lt;</w:t>
+        <w:t>Poptional</w:t>
+      </w:r>
+      <w:r>
+        <w:rPr>
+          <w:rFonts w:asciiTheme="majorHAnsi" w:eastAsia="Times New Roman" w:hAnsiTheme="majorHAnsi" w:cstheme="majorHAnsi"/>
+          <w:b/>
+          <w:bCs/>
+          <w:i/>
+          <w:iCs/>
+          <w:color w:val="000000"/>
+        </w:rPr>
+        <w:t>&lt;</w:t>
       </w:r>
       <w:r>
         <w:rPr>
@@ -6915,6 +7017,7 @@
           <w:sz w:val="36"/>
           <w:szCs w:val="36"/>
         </w:rPr>
+        <w:lastRenderedPageBreak/>
         <w:t>Results</w:t>
       </w:r>
     </w:p>
@@ -7300,7 +7403,25 @@
           <w:rFonts w:asciiTheme="majorHAnsi" w:hAnsiTheme="majorHAnsi" w:cstheme="majorHAnsi"/>
           <w:color w:val="353535"/>
         </w:rPr>
-        <w:t>As the depth of field nesting increases, the “overuse” of the Optional pattern gets more prevalent due to the desire to continue to wrap nullable values within an Optional (For consistency purposes)</w:t>
+        <w:t xml:space="preserve">As the depth of field nesting increases, the “overuse” of the Optional pattern gets more prevalent due to the desire to continue to wrap nullable values within an Optional (For </w:t>
+      </w:r>
+      <w:bookmarkStart w:id="23" w:name="OLE_LINK28"/>
+      <w:bookmarkStart w:id="24" w:name="OLE_LINK29"/>
+      <w:r>
+        <w:rPr>
+          <w:rFonts w:asciiTheme="majorHAnsi" w:hAnsiTheme="majorHAnsi" w:cstheme="majorHAnsi"/>
+          <w:color w:val="353535"/>
+        </w:rPr>
+        <w:t xml:space="preserve">consistency </w:t>
+      </w:r>
+      <w:bookmarkEnd w:id="23"/>
+      <w:bookmarkEnd w:id="24"/>
+      <w:r>
+        <w:rPr>
+          <w:rFonts w:asciiTheme="majorHAnsi" w:hAnsiTheme="majorHAnsi" w:cstheme="majorHAnsi"/>
+          <w:color w:val="353535"/>
+        </w:rPr>
+        <w:t>purposes)</w:t>
       </w:r>
     </w:p>
     <w:p>
@@ -7418,6 +7539,460 @@
           <w:szCs w:val="36"/>
         </w:rPr>
       </w:pPr>
+    </w:p>
+    <w:p>
+      <w:pPr>
+        <w:autoSpaceDE w:val="0"/>
+        <w:autoSpaceDN w:val="0"/>
+        <w:adjustRightInd w:val="0"/>
+        <w:rPr>
+          <w:rFonts w:asciiTheme="majorHAnsi" w:hAnsiTheme="majorHAnsi" w:cstheme="majorHAnsi"/>
+          <w:b/>
+          <w:bCs/>
+          <w:color w:val="353535"/>
+          <w:sz w:val="36"/>
+          <w:szCs w:val="36"/>
+        </w:rPr>
+      </w:pPr>
+    </w:p>
+    <w:p>
+      <w:pPr>
+        <w:autoSpaceDE w:val="0"/>
+        <w:autoSpaceDN w:val="0"/>
+        <w:adjustRightInd w:val="0"/>
+        <w:rPr>
+          <w:rFonts w:asciiTheme="majorHAnsi" w:hAnsiTheme="majorHAnsi" w:cstheme="majorHAnsi"/>
+          <w:b/>
+          <w:bCs/>
+          <w:color w:val="353535"/>
+          <w:sz w:val="36"/>
+          <w:szCs w:val="36"/>
+        </w:rPr>
+      </w:pPr>
+      <w:r>
+        <w:rPr>
+          <w:rFonts w:asciiTheme="majorHAnsi" w:hAnsiTheme="majorHAnsi" w:cstheme="majorHAnsi"/>
+          <w:b/>
+          <w:bCs/>
+          <w:color w:val="353535"/>
+          <w:sz w:val="36"/>
+          <w:szCs w:val="36"/>
+        </w:rPr>
+        <w:lastRenderedPageBreak/>
+        <w:t xml:space="preserve">Recommendations </w:t>
+      </w:r>
+      <w:r>
+        <w:rPr>
+          <w:rFonts w:asciiTheme="majorHAnsi" w:hAnsiTheme="majorHAnsi" w:cstheme="majorHAnsi"/>
+          <w:b/>
+          <w:bCs/>
+          <w:color w:val="353535"/>
+          <w:sz w:val="36"/>
+          <w:szCs w:val="36"/>
+        </w:rPr>
+        <w:t xml:space="preserve">for </w:t>
+      </w:r>
+      <w:r>
+        <w:rPr>
+          <w:rFonts w:asciiTheme="majorHAnsi" w:hAnsiTheme="majorHAnsi" w:cstheme="majorHAnsi"/>
+          <w:b/>
+          <w:bCs/>
+          <w:color w:val="353535"/>
+          <w:sz w:val="36"/>
+          <w:szCs w:val="36"/>
+        </w:rPr>
+        <w:t>Java</w:t>
+      </w:r>
+      <w:r>
+        <w:rPr>
+          <w:rFonts w:asciiTheme="majorHAnsi" w:hAnsiTheme="majorHAnsi" w:cstheme="majorHAnsi"/>
+          <w:b/>
+          <w:bCs/>
+          <w:color w:val="353535"/>
+          <w:sz w:val="36"/>
+          <w:szCs w:val="36"/>
+        </w:rPr>
+        <w:t xml:space="preserve"> Optional</w:t>
+      </w:r>
+    </w:p>
+    <w:p>
+      <w:pPr>
+        <w:autoSpaceDE w:val="0"/>
+        <w:autoSpaceDN w:val="0"/>
+        <w:adjustRightInd w:val="0"/>
+        <w:rPr>
+          <w:rFonts w:asciiTheme="majorHAnsi" w:hAnsiTheme="majorHAnsi" w:cstheme="majorHAnsi"/>
+          <w:color w:val="353535"/>
+        </w:rPr>
+      </w:pPr>
+    </w:p>
+    <w:p>
+      <w:pPr>
+        <w:autoSpaceDE w:val="0"/>
+        <w:autoSpaceDN w:val="0"/>
+        <w:adjustRightInd w:val="0"/>
+        <w:rPr>
+          <w:rFonts w:asciiTheme="majorHAnsi" w:hAnsiTheme="majorHAnsi" w:cstheme="majorHAnsi"/>
+          <w:color w:val="353535"/>
+        </w:rPr>
+      </w:pPr>
+      <w:r>
+        <w:rPr>
+          <w:rFonts w:asciiTheme="majorHAnsi" w:hAnsiTheme="majorHAnsi" w:cstheme="majorHAnsi"/>
+          <w:color w:val="353535"/>
+        </w:rPr>
+        <w:t xml:space="preserve">The Poptional code generation too may be easily incorporated into popular Java code transformation tools such as Project Lombok as </w:t>
+      </w:r>
+      <w:r>
+        <w:rPr>
+          <w:rFonts w:asciiTheme="majorHAnsi" w:hAnsiTheme="majorHAnsi" w:cstheme="majorHAnsi"/>
+          <w:color w:val="353535"/>
+        </w:rPr>
+        <w:t>speficied</w:t>
+      </w:r>
+      <w:r>
+        <w:rPr>
+          <w:rFonts w:asciiTheme="majorHAnsi" w:hAnsiTheme="majorHAnsi" w:cstheme="majorHAnsi"/>
+          <w:color w:val="353535"/>
+        </w:rPr>
+        <w:t xml:space="preserve"> in this work.</w:t>
+      </w:r>
+    </w:p>
+    <w:p>
+      <w:pPr>
+        <w:autoSpaceDE w:val="0"/>
+        <w:autoSpaceDN w:val="0"/>
+        <w:adjustRightInd w:val="0"/>
+        <w:rPr>
+          <w:rFonts w:asciiTheme="majorHAnsi" w:hAnsiTheme="majorHAnsi" w:cstheme="majorHAnsi"/>
+          <w:color w:val="353535"/>
+        </w:rPr>
+      </w:pPr>
+    </w:p>
+    <w:p>
+      <w:pPr>
+        <w:autoSpaceDE w:val="0"/>
+        <w:autoSpaceDN w:val="0"/>
+        <w:adjustRightInd w:val="0"/>
+        <w:rPr>
+          <w:rFonts w:asciiTheme="majorHAnsi" w:hAnsiTheme="majorHAnsi" w:cstheme="majorHAnsi"/>
+          <w:color w:val="353535"/>
+        </w:rPr>
+      </w:pPr>
+      <w:r>
+        <w:rPr>
+          <w:rFonts w:asciiTheme="majorHAnsi" w:hAnsiTheme="majorHAnsi" w:cstheme="majorHAnsi"/>
+          <w:color w:val="353535"/>
+        </w:rPr>
+        <w:t>At the least, we recommend changing the Java Optional class to an interface with a default internal implementation which gets instantiated in case a class does NOT implement Optional.</w:t>
+      </w:r>
+    </w:p>
+    <w:p>
+      <w:pPr>
+        <w:autoSpaceDE w:val="0"/>
+        <w:autoSpaceDN w:val="0"/>
+        <w:adjustRightInd w:val="0"/>
+        <w:rPr>
+          <w:rFonts w:asciiTheme="majorHAnsi" w:hAnsiTheme="majorHAnsi" w:cstheme="majorHAnsi"/>
+          <w:color w:val="353535"/>
+        </w:rPr>
+      </w:pPr>
+    </w:p>
+    <w:p>
+      <w:pPr>
+        <w:autoSpaceDE w:val="0"/>
+        <w:autoSpaceDN w:val="0"/>
+        <w:adjustRightInd w:val="0"/>
+        <w:rPr>
+          <w:rFonts w:asciiTheme="majorHAnsi" w:hAnsiTheme="majorHAnsi" w:cstheme="majorHAnsi"/>
+          <w:color w:val="353535"/>
+        </w:rPr>
+      </w:pPr>
+      <w:r>
+        <w:rPr>
+          <w:rFonts w:asciiTheme="majorHAnsi" w:hAnsiTheme="majorHAnsi" w:cstheme="majorHAnsi"/>
+          <w:color w:val="353535"/>
+        </w:rPr>
+        <w:t xml:space="preserve">As part of Java 14, a new </w:t>
+      </w:r>
+      <w:r>
+        <w:rPr>
+          <w:rFonts w:asciiTheme="majorHAnsi" w:hAnsiTheme="majorHAnsi" w:cstheme="majorHAnsi"/>
+          <w:b/>
+          <w:bCs/>
+          <w:i/>
+          <w:iCs/>
+          <w:color w:val="353535"/>
+        </w:rPr>
+        <w:t>record</w:t>
+      </w:r>
+      <w:r>
+        <w:rPr>
+          <w:rFonts w:asciiTheme="majorHAnsi" w:hAnsiTheme="majorHAnsi" w:cstheme="majorHAnsi"/>
+          <w:color w:val="353535"/>
+        </w:rPr>
+        <w:t xml:space="preserve"> modifier was introduced</w:t>
+      </w:r>
+      <w:r>
+        <w:rPr>
+          <w:rFonts w:asciiTheme="majorHAnsi" w:hAnsiTheme="majorHAnsi" w:cstheme="majorHAnsi"/>
+          <w:color w:val="353535"/>
+        </w:rPr>
+        <w:t xml:space="preserve"> JEP</w:t>
+      </w:r>
+      <w:r>
+        <w:rPr>
+          <w:rFonts w:asciiTheme="majorHAnsi" w:hAnsiTheme="majorHAnsi" w:cstheme="majorHAnsi"/>
+          <w:color w:val="353535"/>
+        </w:rPr>
+        <w:t>-</w:t>
+      </w:r>
+      <w:r>
+        <w:rPr>
+          <w:rFonts w:asciiTheme="majorHAnsi" w:hAnsiTheme="majorHAnsi" w:cstheme="majorHAnsi"/>
+          <w:color w:val="353535"/>
+        </w:rPr>
+        <w:t>359</w:t>
+      </w:r>
+      <w:r>
+        <w:rPr>
+          <w:rFonts w:asciiTheme="majorHAnsi" w:hAnsiTheme="majorHAnsi" w:cstheme="majorHAnsi"/>
+          <w:color w:val="353535"/>
+        </w:rPr>
+        <w:t>.</w:t>
+      </w:r>
+      <w:r>
+        <w:rPr>
+          <w:rFonts w:asciiTheme="majorHAnsi" w:hAnsiTheme="majorHAnsi" w:cstheme="majorHAnsi"/>
+          <w:color w:val="353535"/>
+        </w:rPr>
+        <w:t xml:space="preserve"> </w:t>
+      </w:r>
+      <w:r>
+        <w:rPr>
+          <w:rFonts w:asciiTheme="majorHAnsi" w:hAnsiTheme="majorHAnsi" w:cstheme="majorHAnsi"/>
+          <w:color w:val="353535"/>
+        </w:rPr>
+        <w:t xml:space="preserve">Likewise, we propose </w:t>
+      </w:r>
+      <w:r>
+        <w:rPr>
+          <w:rFonts w:asciiTheme="majorHAnsi" w:hAnsiTheme="majorHAnsi" w:cstheme="majorHAnsi"/>
+          <w:color w:val="353535"/>
+        </w:rPr>
+        <w:t>a</w:t>
+      </w:r>
+      <w:r>
+        <w:rPr>
+          <w:rFonts w:asciiTheme="majorHAnsi" w:hAnsiTheme="majorHAnsi" w:cstheme="majorHAnsi"/>
+          <w:color w:val="353535"/>
+        </w:rPr>
+        <w:t xml:space="preserve"> new </w:t>
+      </w:r>
+      <w:r>
+        <w:rPr>
+          <w:rFonts w:asciiTheme="majorHAnsi" w:hAnsiTheme="majorHAnsi" w:cstheme="majorHAnsi"/>
+          <w:color w:val="353535"/>
+        </w:rPr>
+        <w:t>java class</w:t>
+      </w:r>
+      <w:r>
+        <w:rPr>
+          <w:rFonts w:asciiTheme="majorHAnsi" w:hAnsiTheme="majorHAnsi" w:cstheme="majorHAnsi"/>
+          <w:color w:val="353535"/>
+        </w:rPr>
+        <w:t xml:space="preserve"> </w:t>
+      </w:r>
+      <w:r>
+        <w:rPr>
+          <w:rFonts w:asciiTheme="majorHAnsi" w:hAnsiTheme="majorHAnsi" w:cstheme="majorHAnsi"/>
+          <w:color w:val="353535"/>
+        </w:rPr>
+        <w:t>named</w:t>
+      </w:r>
+      <w:r>
+        <w:rPr>
+          <w:rFonts w:asciiTheme="majorHAnsi" w:hAnsiTheme="majorHAnsi" w:cstheme="majorHAnsi"/>
+          <w:color w:val="353535"/>
+        </w:rPr>
+        <w:t xml:space="preserve"> </w:t>
+      </w:r>
+      <w:r>
+        <w:rPr>
+          <w:rFonts w:asciiTheme="majorHAnsi" w:hAnsiTheme="majorHAnsi" w:cstheme="majorHAnsi"/>
+          <w:b/>
+          <w:bCs/>
+          <w:i/>
+          <w:iCs/>
+          <w:color w:val="353535"/>
+        </w:rPr>
+        <w:t>optional</w:t>
+      </w:r>
+      <w:r>
+        <w:rPr>
+          <w:rFonts w:asciiTheme="majorHAnsi" w:hAnsiTheme="majorHAnsi" w:cstheme="majorHAnsi"/>
+          <w:color w:val="353535"/>
+        </w:rPr>
+        <w:t xml:space="preserve"> declared as follows:</w:t>
+      </w:r>
+    </w:p>
+    <w:p>
+      <w:pPr>
+        <w:autoSpaceDE w:val="0"/>
+        <w:autoSpaceDN w:val="0"/>
+        <w:adjustRightInd w:val="0"/>
+        <w:rPr>
+          <w:rFonts w:asciiTheme="majorHAnsi" w:hAnsiTheme="majorHAnsi" w:cstheme="majorHAnsi"/>
+          <w:b/>
+          <w:bCs/>
+          <w:i/>
+          <w:iCs/>
+          <w:color w:val="353535"/>
+        </w:rPr>
+      </w:pPr>
+      <w:r>
+        <w:rPr>
+          <w:rFonts w:asciiTheme="majorHAnsi" w:hAnsiTheme="majorHAnsi" w:cstheme="majorHAnsi"/>
+          <w:b/>
+          <w:bCs/>
+          <w:i/>
+          <w:iCs/>
+          <w:color w:val="353535"/>
+        </w:rPr>
+        <w:t>optional</w:t>
+      </w:r>
+      <w:r>
+        <w:rPr>
+          <w:rFonts w:asciiTheme="majorHAnsi" w:hAnsiTheme="majorHAnsi" w:cstheme="majorHAnsi"/>
+          <w:b/>
+          <w:bCs/>
+          <w:i/>
+          <w:iCs/>
+          <w:color w:val="353535"/>
+        </w:rPr>
+        <w:t xml:space="preserve"> </w:t>
+      </w:r>
+      <w:r>
+        <w:rPr>
+          <w:rFonts w:asciiTheme="majorHAnsi" w:hAnsiTheme="majorHAnsi" w:cstheme="majorHAnsi"/>
+          <w:b/>
+          <w:bCs/>
+          <w:i/>
+          <w:iCs/>
+          <w:color w:val="353535"/>
+        </w:rPr>
+        <w:t>Customer</w:t>
+      </w:r>
+      <w:r>
+        <w:rPr>
+          <w:rFonts w:asciiTheme="majorHAnsi" w:hAnsiTheme="majorHAnsi" w:cstheme="majorHAnsi"/>
+          <w:b/>
+          <w:bCs/>
+          <w:i/>
+          <w:iCs/>
+          <w:color w:val="353535"/>
+        </w:rPr>
+        <w:t xml:space="preserve"> </w:t>
+      </w:r>
+      <w:r>
+        <w:rPr>
+          <w:rFonts w:asciiTheme="majorHAnsi" w:hAnsiTheme="majorHAnsi" w:cstheme="majorHAnsi"/>
+          <w:b/>
+          <w:bCs/>
+          <w:i/>
+          <w:iCs/>
+          <w:color w:val="353535"/>
+        </w:rPr>
+        <w:t>{</w:t>
+      </w:r>
+    </w:p>
+    <w:p>
+      <w:pPr>
+        <w:autoSpaceDE w:val="0"/>
+        <w:autoSpaceDN w:val="0"/>
+        <w:adjustRightInd w:val="0"/>
+        <w:ind w:firstLine="720"/>
+        <w:rPr>
+          <w:rFonts w:asciiTheme="majorHAnsi" w:hAnsiTheme="majorHAnsi" w:cstheme="majorHAnsi"/>
+          <w:b/>
+          <w:bCs/>
+          <w:i/>
+          <w:iCs/>
+          <w:color w:val="353535"/>
+        </w:rPr>
+      </w:pPr>
+      <w:r>
+        <w:rPr>
+          <w:rFonts w:asciiTheme="majorHAnsi" w:hAnsiTheme="majorHAnsi" w:cstheme="majorHAnsi"/>
+          <w:b/>
+          <w:bCs/>
+          <w:i/>
+          <w:iCs/>
+          <w:color w:val="353535"/>
+        </w:rPr>
+        <w:t xml:space="preserve">private </w:t>
+      </w:r>
+      <w:r>
+        <w:rPr>
+          <w:rFonts w:asciiTheme="majorHAnsi" w:hAnsiTheme="majorHAnsi" w:cstheme="majorHAnsi"/>
+          <w:b/>
+          <w:bCs/>
+          <w:i/>
+          <w:iCs/>
+          <w:color w:val="353535"/>
+        </w:rPr>
+        <w:t xml:space="preserve">Address </w:t>
+      </w:r>
+      <w:proofErr w:type="spellStart"/>
+      <w:r>
+        <w:rPr>
+          <w:rFonts w:asciiTheme="majorHAnsi" w:hAnsiTheme="majorHAnsi" w:cstheme="majorHAnsi"/>
+          <w:b/>
+          <w:bCs/>
+          <w:i/>
+          <w:iCs/>
+          <w:color w:val="353535"/>
+        </w:rPr>
+        <w:t>address</w:t>
+      </w:r>
+      <w:proofErr w:type="spellEnd"/>
+      <w:r>
+        <w:rPr>
+          <w:rFonts w:asciiTheme="majorHAnsi" w:hAnsiTheme="majorHAnsi" w:cstheme="majorHAnsi"/>
+          <w:b/>
+          <w:bCs/>
+          <w:i/>
+          <w:iCs/>
+          <w:color w:val="353535"/>
+        </w:rPr>
+        <w:t>;</w:t>
+      </w:r>
+    </w:p>
+    <w:p>
+      <w:pPr>
+        <w:autoSpaceDE w:val="0"/>
+        <w:autoSpaceDN w:val="0"/>
+        <w:adjustRightInd w:val="0"/>
+        <w:rPr>
+          <w:rFonts w:asciiTheme="majorHAnsi" w:hAnsiTheme="majorHAnsi" w:cstheme="majorHAnsi"/>
+          <w:b/>
+          <w:bCs/>
+          <w:i/>
+          <w:iCs/>
+          <w:color w:val="353535"/>
+        </w:rPr>
+      </w:pPr>
+      <w:r>
+        <w:rPr>
+          <w:rFonts w:asciiTheme="majorHAnsi" w:hAnsiTheme="majorHAnsi" w:cstheme="majorHAnsi"/>
+          <w:b/>
+          <w:bCs/>
+          <w:i/>
+          <w:iCs/>
+          <w:color w:val="353535"/>
+        </w:rPr>
+        <w:t>}</w:t>
+      </w:r>
     </w:p>
     <w:p>
       <w:pPr>

</xml_diff>